<commit_message>
[Fix] changed the syntax of template's field
Changed the syntax of the template fields to be 
- shorter
- coherent with the technology name
- uniform over all the template building blocks.
</commit_message>
<xml_diff>
--- a/tests/org.obeonetwork.m2doc.test/templates/ecoreDocumentationTemplate.docx
+++ b/tests/org.obeonetwork.m2doc.test/templates/ecoreDocumentationTemplate.docx
@@ -13,7 +13,13 @@
         <w:fldChar w:fldCharType="begin"/>
       </w:r>
       <w:r>
-        <w:instrText xml:space="preserve"> aql:self.name.toUpperFirst() </w:instrText>
+        <w:instrText xml:space="preserve"> </w:instrText>
+      </w:r>
+      <w:r>
+        <w:instrText>m:</w:instrText>
+      </w:r>
+      <w:r>
+        <w:instrText xml:space="preserve">self.name.toUpperFirst() </w:instrText>
       </w:r>
       <w:r>
         <w:fldChar w:fldCharType="end"/>
@@ -52,7 +58,13 @@
         <w:fldChar w:fldCharType="begin"/>
       </w:r>
       <w:r>
-        <w:instrText xml:space="preserve"> aql:self</w:instrText>
+        <w:instrText xml:space="preserve"> </w:instrText>
+      </w:r>
+      <w:r>
+        <w:instrText>m:</w:instrText>
+      </w:r>
+      <w:r>
+        <w:instrText>self</w:instrText>
       </w:r>
       <w:r>
         <w:instrText>.eAnnotations-&gt;select(</w:instrText>
@@ -357,7 +369,15 @@
         <w:fldChar w:fldCharType="begin"/>
       </w:r>
       <w:r>
-        <w:instrText xml:space="preserve"> gd:for e |self.eClassifiers</w:instrText>
+        <w:instrText xml:space="preserve"> </w:instrText>
+      </w:r>
+      <w:bookmarkStart w:id="2" w:name="_GoBack"/>
+      <w:r>
+        <w:instrText>m:</w:instrText>
+      </w:r>
+      <w:bookmarkEnd w:id="2"/>
+      <w:r>
+        <w:instrText>for e |self.eClassifiers</w:instrText>
       </w:r>
       <w:r>
         <w:fldChar w:fldCharType="end"/>
@@ -383,7 +403,13 @@
               <w:fldChar w:fldCharType="begin"/>
             </w:r>
             <w:r>
-              <w:instrText xml:space="preserve"> aql:e.name.toUpperFirst()</w:instrText>
+              <w:instrText xml:space="preserve"> </w:instrText>
+            </w:r>
+            <w:r>
+              <w:instrText>m:</w:instrText>
+            </w:r>
+            <w:r>
+              <w:instrText>e.name.toUpperFirst()</w:instrText>
             </w:r>
             <w:r>
               <w:fldChar w:fldCharType="end"/>
@@ -402,7 +428,7 @@
               <w:instrText xml:space="preserve"> </w:instrText>
             </w:r>
             <w:r>
-              <w:instrText>aql:</w:instrText>
+              <w:instrText>m:</w:instrText>
             </w:r>
             <w:r>
               <w:instrText>e</w:instrText>
@@ -437,7 +463,13 @@
         <w:fldChar w:fldCharType="begin"/>
       </w:r>
       <w:r>
-        <w:instrText xml:space="preserve"> gd:endfor </w:instrText>
+        <w:instrText xml:space="preserve"> </w:instrText>
+      </w:r>
+      <w:r>
+        <w:instrText>m:</w:instrText>
+      </w:r>
+      <w:r>
+        <w:instrText xml:space="preserve">endfor </w:instrText>
       </w:r>
       <w:r>
         <w:fldChar w:fldCharType="end"/>
@@ -448,27 +480,14 @@
       <w:r>
         <w:t xml:space="preserve">Tableau </w:t>
       </w:r>
-      <w:r>
-        <w:fldChar w:fldCharType="begin"/>
-      </w:r>
-      <w:r>
-        <w:instrText xml:space="preserve"> SEQ Tableau \* ARABIC </w:instrText>
-      </w:r>
-      <w:r>
-        <w:fldChar w:fldCharType="separate"/>
-      </w:r>
-      <w:r>
-        <w:rPr>
-          <w:noProof/>
-        </w:rPr>
-        <w:t>1</w:t>
-      </w:r>
-      <w:r>
-        <w:rPr>
-          <w:noProof/>
-        </w:rPr>
-        <w:fldChar w:fldCharType="end"/>
-      </w:r>
+      <w:fldSimple w:instr=" SEQ Tableau \* ARABIC ">
+        <w:r>
+          <w:rPr>
+            <w:noProof/>
+          </w:rPr>
+          <w:t>1</w:t>
+        </w:r>
+      </w:fldSimple>
       <w:r>
         <w:t xml:space="preserve"> : table des </w:t>
       </w:r>
@@ -487,7 +506,7 @@
           <w:numId w:val="1"/>
         </w:numPr>
       </w:pPr>
-      <w:bookmarkStart w:id="2" w:name="_Toc444679907"/>
+      <w:bookmarkStart w:id="3" w:name="_Toc444679907"/>
       <w:r>
         <w:t xml:space="preserve">Détail des </w:t>
       </w:r>
@@ -495,7 +514,7 @@
       <w:r>
         <w:t>EClass</w:t>
       </w:r>
-      <w:bookmarkEnd w:id="2"/>
+      <w:bookmarkEnd w:id="3"/>
       <w:proofErr w:type="spellEnd"/>
       <w:r>
         <w:t xml:space="preserve"> </w:t>
@@ -506,7 +525,13 @@
         <w:fldChar w:fldCharType="begin"/>
       </w:r>
       <w:r>
-        <w:instrText xml:space="preserve"> gd:for e | self.eClassifiers </w:instrText>
+        <w:instrText xml:space="preserve"> </w:instrText>
+      </w:r>
+      <w:r>
+        <w:instrText>m:</w:instrText>
+      </w:r>
+      <w:r>
+        <w:instrText xml:space="preserve">for e | self.eClassifiers </w:instrText>
       </w:r>
       <w:r>
         <w:fldChar w:fldCharType="end"/>
@@ -521,7 +546,13 @@
         <w:fldChar w:fldCharType="begin"/>
       </w:r>
       <w:r>
-        <w:instrText xml:space="preserve"> aql:e.eClass().name +' '+e.name</w:instrText>
+        <w:instrText xml:space="preserve"> </w:instrText>
+      </w:r>
+      <w:r>
+        <w:instrText>m:</w:instrText>
+      </w:r>
+      <w:r>
+        <w:instrText>e.eClass().name +' '+e.name</w:instrText>
       </w:r>
       <w:r>
         <w:fldChar w:fldCharType="end"/>
@@ -548,7 +579,13 @@
         <w:fldChar w:fldCharType="begin"/>
       </w:r>
       <w:r>
-        <w:instrText xml:space="preserve"> gd:if e.oclIsKindOf(ecore::</w:instrText>
+        <w:instrText xml:space="preserve"> </w:instrText>
+      </w:r>
+      <w:r>
+        <w:instrText>m:</w:instrText>
+      </w:r>
+      <w:r>
+        <w:instrText>if e.oclIsKindOf(ecore::</w:instrText>
       </w:r>
       <w:r>
         <w:instrText xml:space="preserve">EClass) </w:instrText>
@@ -626,7 +663,13 @@
         <w:fldChar w:fldCharType="begin"/>
       </w:r>
       <w:r>
-        <w:instrText xml:space="preserve"> gd:for f | e.eStructuralFeatures </w:instrText>
+        <w:instrText xml:space="preserve"> </w:instrText>
+      </w:r>
+      <w:r>
+        <w:instrText>m:</w:instrText>
+      </w:r>
+      <w:r>
+        <w:instrText xml:space="preserve">for f | e.eStructuralFeatures </w:instrText>
       </w:r>
       <w:r>
         <w:fldChar w:fldCharType="end"/>
@@ -652,7 +695,10 @@
               <w:fldChar w:fldCharType="begin"/>
             </w:r>
             <w:r>
-              <w:instrText xml:space="preserve"> aql:</w:instrText>
+              <w:instrText xml:space="preserve"> </w:instrText>
+            </w:r>
+            <w:r>
+              <w:instrText>m:</w:instrText>
             </w:r>
             <w:r>
               <w:rPr>
@@ -680,7 +726,7 @@
               <w:instrText xml:space="preserve"> </w:instrText>
             </w:r>
             <w:r>
-              <w:instrText>aql:</w:instrText>
+              <w:instrText>m:</w:instrText>
             </w:r>
             <w:r>
               <w:instrText>f</w:instrText>
@@ -712,7 +758,13 @@
         <w:fldChar w:fldCharType="begin"/>
       </w:r>
       <w:r>
-        <w:instrText xml:space="preserve"> gd:endfor </w:instrText>
+        <w:instrText xml:space="preserve"> </w:instrText>
+      </w:r>
+      <w:r>
+        <w:instrText>m:</w:instrText>
+      </w:r>
+      <w:r>
+        <w:instrText xml:space="preserve">endfor </w:instrText>
       </w:r>
       <w:r>
         <w:fldChar w:fldCharType="end"/>
@@ -723,7 +775,13 @@
         <w:fldChar w:fldCharType="begin"/>
       </w:r>
       <w:r>
-        <w:instrText xml:space="preserve"> gd:endif </w:instrText>
+        <w:instrText xml:space="preserve"> </w:instrText>
+      </w:r>
+      <w:r>
+        <w:instrText>m:</w:instrText>
+      </w:r>
+      <w:r>
+        <w:instrText xml:space="preserve">endif </w:instrText>
       </w:r>
       <w:r>
         <w:fldChar w:fldCharType="end"/>
@@ -734,7 +792,13 @@
         <w:fldChar w:fldCharType="begin"/>
       </w:r>
       <w:r>
-        <w:instrText xml:space="preserve"> gd:endfor </w:instrText>
+        <w:instrText xml:space="preserve"> </w:instrText>
+      </w:r>
+      <w:r>
+        <w:instrText>m:</w:instrText>
+      </w:r>
+      <w:r>
+        <w:instrText xml:space="preserve">endfor </w:instrText>
       </w:r>
       <w:r>
         <w:fldChar w:fldCharType="end"/>
@@ -751,7 +815,13 @@
         <w:fldChar w:fldCharType="begin"/>
       </w:r>
       <w:r>
-        <w:instrText xml:space="preserve"> aql:self.name </w:instrText>
+        <w:instrText xml:space="preserve"> </w:instrText>
+      </w:r>
+      <w:r>
+        <w:instrText>m:</w:instrText>
+      </w:r>
+      <w:r>
+        <w:instrText xml:space="preserve">self.name </w:instrText>
       </w:r>
       <w:r>
         <w:fldChar w:fldCharType="end"/>
@@ -849,7 +919,10 @@
       <w:fldChar w:fldCharType="begin"/>
     </w:r>
     <w:r>
-      <w:instrText xml:space="preserve"> aql:</w:instrText>
+      <w:instrText xml:space="preserve"> </w:instrText>
+    </w:r>
+    <w:r>
+      <w:instrText>m:</w:instrText>
     </w:r>
     <w:r>
       <w:rPr>
@@ -2361,7 +2434,7 @@
 </file>
 
 <file path=customXml/itemProps1.xml><?xml version="1.0" encoding="utf-8"?>
-<ds:datastoreItem xmlns:ds="http://schemas.openxmlformats.org/officeDocument/2006/customXml" ds:itemID="{7838189D-2A59-417F-87ED-609A365F1D9C}">
+<ds:datastoreItem xmlns:ds="http://schemas.openxmlformats.org/officeDocument/2006/customXml" ds:itemID="{983CD73D-0BC3-43A9-B59A-DE867CCAA467}">
   <ds:schemaRefs>
     <ds:schemaRef ds:uri="http://schemas.openxmlformats.org/officeDocument/2006/bibliography"/>
   </ds:schemaRefs>

</xml_diff>